<commit_message>
Added documentation for the engine dyno
</commit_message>
<xml_diff>
--- a/Misc_Projects/Dyno/GTOR Engine Dyno.docx
+++ b/Misc_Projects/Dyno/GTOR Engine Dyno.docx
@@ -15,7 +15,7 @@
         <w:pStyle w:val="Subtitle"/>
       </w:pPr>
       <w:r>
-        <w:t>GT Off-Road Racing | Data Acquisitions</w:t>
+        <w:t>GT Off-Road Racing | Data Acquisition</w:t>
       </w:r>
     </w:p>
     <w:p>
@@ -124,7 +124,21 @@
                 <w:rStyle w:val="Hyperlink"/>
                 <w:noProof/>
               </w:rPr>
-              <w:t>1.0 Overview/Function</w:t>
+              <w:t>1.0 Overview/Fu</w:t>
+            </w:r>
+            <w:r>
+              <w:rPr>
+                <w:rStyle w:val="Hyperlink"/>
+                <w:noProof/>
+              </w:rPr>
+              <w:t>n</w:t>
+            </w:r>
+            <w:r>
+              <w:rPr>
+                <w:rStyle w:val="Hyperlink"/>
+                <w:noProof/>
+              </w:rPr>
+              <w:t>ction</w:t>
             </w:r>
             <w:r>
               <w:rPr>
@@ -677,21 +691,50 @@
       </w:r>
       <w:bookmarkEnd w:id="2"/>
       <w:r>
-        <w:t xml:space="preserve">HE </w:t>
-      </w:r>
-      <w:proofErr w:type="gramStart"/>
-      <w:r>
-        <w:t>speed</w:t>
-      </w:r>
-      <w:proofErr w:type="gramEnd"/>
-      <w:r>
-        <w:t xml:space="preserve"> sensors</w:t>
+        <w:t>HE sensors</w:t>
       </w:r>
       <w:r>
         <w:t xml:space="preserve"> </w:t>
       </w:r>
     </w:p>
-    <w:p/>
+    <w:p>
+      <w:r>
+        <w:t>The HE sensors</w:t>
+      </w:r>
+    </w:p>
+    <w:p>
+      <w:pPr>
+        <w:pStyle w:val="Heading2"/>
+      </w:pPr>
+      <w:r>
+        <w:t>2.</w:t>
+      </w:r>
+      <w:r>
+        <w:t>2</w:t>
+      </w:r>
+      <w:r>
+        <w:t xml:space="preserve"> </w:t>
+      </w:r>
+      <w:r>
+        <w:t>Load cell sensor</w:t>
+      </w:r>
+      <w:r>
+        <w:t xml:space="preserve"> </w:t>
+      </w:r>
+    </w:p>
+    <w:p>
+      <w:pPr>
+        <w:tabs>
+          <w:tab w:val="left" w:pos="671"/>
+        </w:tabs>
+      </w:pPr>
+      <w:r>
+        <w:t>The load cell</w:t>
+      </w:r>
+      <w:r>
+        <w:tab/>
+      </w:r>
+    </w:p>
     <w:p>
       <w:pPr>
         <w:pStyle w:val="Heading1"/>
@@ -901,6 +944,16 @@
                 <w:bCs w:val="0"/>
               </w:rPr>
             </w:pPr>
+            <w:hyperlink r:id="rId9" w:history="1">
+              <w:r>
+                <w:rPr>
+                  <w:rStyle w:val="Hyperlink"/>
+                  <w:b w:val="0"/>
+                  <w:bCs w:val="0"/>
+                </w:rPr>
+                <w:t>K-type thermocouple sensor</w:t>
+              </w:r>
+            </w:hyperlink>
           </w:p>
         </w:tc>
         <w:tc>
@@ -911,6 +964,137 @@
             <w:pPr>
               <w:cnfStyle w:val="000000000000" w:firstRow="0" w:lastRow="0" w:firstColumn="0" w:lastColumn="0" w:oddVBand="0" w:evenVBand="0" w:oddHBand="0" w:evenHBand="0" w:firstRowFirstColumn="0" w:firstRowLastColumn="0" w:lastRowFirstColumn="0" w:lastRowLastColumn="0"/>
             </w:pPr>
+            <w:r>
+              <w:t>2</w:t>
+            </w:r>
+          </w:p>
+        </w:tc>
+        <w:tc>
+          <w:tcPr>
+            <w:tcW w:w="1260" w:type="dxa"/>
+          </w:tcPr>
+          <w:p>
+            <w:pPr>
+              <w:cnfStyle w:val="000000000000" w:firstRow="0" w:lastRow="0" w:firstColumn="0" w:lastColumn="0" w:oddVBand="0" w:evenVBand="0" w:oddHBand="0" w:evenHBand="0" w:firstRowFirstColumn="0" w:firstRowLastColumn="0" w:lastRowFirstColumn="0" w:lastRowLastColumn="0"/>
+            </w:pPr>
+          </w:p>
+        </w:tc>
+        <w:tc>
+          <w:tcPr>
+            <w:tcW w:w="6570" w:type="dxa"/>
+          </w:tcPr>
+          <w:p>
+            <w:pPr>
+              <w:cnfStyle w:val="000000000000" w:firstRow="0" w:lastRow="0" w:firstColumn="0" w:lastColumn="0" w:oddVBand="0" w:evenVBand="0" w:oddHBand="0" w:evenHBand="0" w:firstRowFirstColumn="0" w:firstRowLastColumn="0" w:lastRowFirstColumn="0" w:lastRowLastColumn="0"/>
+            </w:pPr>
+            <w:r>
+              <w:t xml:space="preserve">Allows the </w:t>
+            </w:r>
+          </w:p>
+        </w:tc>
+      </w:tr>
+      <w:tr>
+        <w:trPr>
+          <w:cnfStyle w:val="000000100000" w:firstRow="0" w:lastRow="0" w:firstColumn="0" w:lastColumn="0" w:oddVBand="0" w:evenVBand="0" w:oddHBand="1" w:evenHBand="0" w:firstRowFirstColumn="0" w:firstRowLastColumn="0" w:lastRowFirstColumn="0" w:lastRowLastColumn="0"/>
+          <w:trHeight w:val="326"/>
+        </w:trPr>
+        <w:tc>
+          <w:tcPr>
+            <w:cnfStyle w:val="001000000000" w:firstRow="0" w:lastRow="0" w:firstColumn="1" w:lastColumn="0" w:oddVBand="0" w:evenVBand="0" w:oddHBand="0" w:evenHBand="0" w:firstRowFirstColumn="0" w:firstRowLastColumn="0" w:lastRowFirstColumn="0" w:lastRowLastColumn="0"/>
+            <w:tcW w:w="2335" w:type="dxa"/>
+          </w:tcPr>
+          <w:p>
+            <w:pPr>
+              <w:rPr>
+                <w:b w:val="0"/>
+                <w:bCs w:val="0"/>
+              </w:rPr>
+            </w:pPr>
+            <w:hyperlink r:id="rId10" w:history="1">
+              <w:r>
+                <w:rPr>
+                  <w:rStyle w:val="Hyperlink"/>
+                  <w:b w:val="0"/>
+                  <w:bCs w:val="0"/>
+                </w:rPr>
+                <w:t>K-type thermocouple wire</w:t>
+              </w:r>
+            </w:hyperlink>
+          </w:p>
+        </w:tc>
+        <w:tc>
+          <w:tcPr>
+            <w:tcW w:w="720" w:type="dxa"/>
+          </w:tcPr>
+          <w:p>
+            <w:pPr>
+              <w:cnfStyle w:val="000000100000" w:firstRow="0" w:lastRow="0" w:firstColumn="0" w:lastColumn="0" w:oddVBand="0" w:evenVBand="0" w:oddHBand="1" w:evenHBand="0" w:firstRowFirstColumn="0" w:firstRowLastColumn="0" w:lastRowFirstColumn="0" w:lastRowLastColumn="0"/>
+            </w:pPr>
+            <w:r>
+              <w:t>2</w:t>
+            </w:r>
+          </w:p>
+        </w:tc>
+        <w:tc>
+          <w:tcPr>
+            <w:tcW w:w="1260" w:type="dxa"/>
+          </w:tcPr>
+          <w:p>
+            <w:pPr>
+              <w:cnfStyle w:val="000000100000" w:firstRow="0" w:lastRow="0" w:firstColumn="0" w:lastColumn="0" w:oddVBand="0" w:evenVBand="0" w:oddHBand="1" w:evenHBand="0" w:firstRowFirstColumn="0" w:firstRowLastColumn="0" w:lastRowFirstColumn="0" w:lastRowLastColumn="0"/>
+            </w:pPr>
+          </w:p>
+        </w:tc>
+        <w:tc>
+          <w:tcPr>
+            <w:tcW w:w="6570" w:type="dxa"/>
+          </w:tcPr>
+          <w:p>
+            <w:pPr>
+              <w:cnfStyle w:val="000000100000" w:firstRow="0" w:lastRow="0" w:firstColumn="0" w:lastColumn="0" w:oddVBand="0" w:evenVBand="0" w:oddHBand="1" w:evenHBand="0" w:firstRowFirstColumn="0" w:firstRowLastColumn="0" w:lastRowFirstColumn="0" w:lastRowLastColumn="0"/>
+            </w:pPr>
+          </w:p>
+        </w:tc>
+      </w:tr>
+      <w:tr>
+        <w:trPr>
+          <w:trHeight w:val="326"/>
+        </w:trPr>
+        <w:tc>
+          <w:tcPr>
+            <w:cnfStyle w:val="001000000000" w:firstRow="0" w:lastRow="0" w:firstColumn="1" w:lastColumn="0" w:oddVBand="0" w:evenVBand="0" w:oddHBand="0" w:evenHBand="0" w:firstRowFirstColumn="0" w:firstRowLastColumn="0" w:lastRowFirstColumn="0" w:lastRowLastColumn="0"/>
+            <w:tcW w:w="2335" w:type="dxa"/>
+          </w:tcPr>
+          <w:p>
+            <w:pPr>
+              <w:rPr>
+                <w:b w:val="0"/>
+                <w:bCs w:val="0"/>
+              </w:rPr>
+            </w:pPr>
+            <w:hyperlink r:id="rId11" w:history="1">
+              <w:r>
+                <w:rPr>
+                  <w:rStyle w:val="Hyperlink"/>
+                  <w:b w:val="0"/>
+                  <w:bCs w:val="0"/>
+                </w:rPr>
+                <w:t>E-stop button</w:t>
+              </w:r>
+            </w:hyperlink>
+          </w:p>
+        </w:tc>
+        <w:tc>
+          <w:tcPr>
+            <w:tcW w:w="720" w:type="dxa"/>
+          </w:tcPr>
+          <w:p>
+            <w:pPr>
+              <w:cnfStyle w:val="000000000000" w:firstRow="0" w:lastRow="0" w:firstColumn="0" w:lastColumn="0" w:oddVBand="0" w:evenVBand="0" w:oddHBand="0" w:evenHBand="0" w:firstRowFirstColumn="0" w:firstRowLastColumn="0" w:lastRowFirstColumn="0" w:lastRowLastColumn="0"/>
+            </w:pPr>
+            <w:r>
+              <w:t>1</w:t>
+            </w:r>
           </w:p>
         </w:tc>
         <w:tc>
@@ -1036,7 +1220,7 @@
     </w:tbl>
     <w:p/>
     <w:sectPr>
-      <w:footerReference w:type="default" r:id="rId9"/>
+      <w:footerReference w:type="default" r:id="rId12"/>
       <w:pgSz w:w="12240" w:h="15840"/>
       <w:pgMar w:top="720" w:right="720" w:bottom="720" w:left="720" w:header="720" w:footer="144" w:gutter="0"/>
       <w:cols w:space="720"/>

</xml_diff>

<commit_message>
Added documentation for engine dyno
</commit_message>
<xml_diff>
--- a/Misc_Projects/Dyno/GTOR Engine Dyno.docx
+++ b/Misc_Projects/Dyno/GTOR Engine Dyno.docx
@@ -729,8 +729,13 @@
         </w:tabs>
       </w:pPr>
       <w:r>
-        <w:t>The load cell</w:t>
+        <w:t xml:space="preserve">The load </w:t>
       </w:r>
+      <w:proofErr w:type="gramStart"/>
+      <w:r>
+        <w:t>cell</w:t>
+      </w:r>
+      <w:proofErr w:type="gramEnd"/>
       <w:r>
         <w:tab/>
       </w:r>
@@ -746,8 +751,6 @@
       </w:r>
       <w:bookmarkEnd w:id="3"/>
     </w:p>
-    <w:p/>
-    <w:p/>
     <w:p>
       <w:r>
         <w:t>Arduino</w:t>

</xml_diff>